<commit_message>
Created application&Data Security research structure
</commit_message>
<xml_diff>
--- a/Documentation/Research/Security&DataPrivacy Research.docx
+++ b/Documentation/Research/Security&DataPrivacy Research.docx
@@ -1,6 +1,6 @@
 
 <file path=word/document.xml><?xml version="1.0" encoding="utf-8"?>
-<w:document xmlns:wpc="http://schemas.microsoft.com/office/word/2010/wordprocessingCanvas" xmlns:cx="http://schemas.microsoft.com/office/drawing/2014/chartex" xmlns:cx1="http://schemas.microsoft.com/office/drawing/2015/9/8/chartex" xmlns:cx2="http://schemas.microsoft.com/office/drawing/2015/10/21/chartex" xmlns:cx3="http://schemas.microsoft.com/office/drawing/2016/5/9/chartex" xmlns:cx4="http://schemas.microsoft.com/office/drawing/2016/5/10/chartex" xmlns:cx5="http://schemas.microsoft.com/office/drawing/2016/5/11/chartex" xmlns:cx6="http://schemas.microsoft.com/office/drawing/2016/5/12/chartex" xmlns:cx7="http://schemas.microsoft.com/office/drawing/2016/5/13/chartex" xmlns:cx8="http://schemas.microsoft.com/office/drawing/2016/5/14/chartex" xmlns:mc="http://schemas.openxmlformats.org/markup-compatibility/2006" xmlns:aink="http://schemas.microsoft.com/office/drawing/2016/ink" xmlns:am3d="http://schemas.microsoft.com/office/drawing/2017/model3d" xmlns:o="urn:schemas-microsoft-com:office:office" xmlns:oel="http://schemas.microsoft.com/office/2019/extlst" xmlns:r="http://schemas.openxmlformats.org/officeDocument/2006/relationships" xmlns:m="http://schemas.openxmlformats.org/officeDocument/2006/math" xmlns:v="urn:schemas-microsoft-com:vml" xmlns:wp14="http://schemas.microsoft.com/office/word/2010/wordprocessingDrawing" xmlns:wp="http://schemas.openxmlformats.org/drawingml/2006/wordprocessingDrawing" xmlns:w10="urn:schemas-microsoft-com:office:word" xmlns:w="http://schemas.openxmlformats.org/wordprocessingml/2006/main" xmlns:w14="http://schemas.microsoft.com/office/word/2010/wordml" xmlns:w15="http://schemas.microsoft.com/office/word/2012/wordml" xmlns:w16cex="http://schemas.microsoft.com/office/word/2018/wordml/cex" xmlns:w16cid="http://schemas.microsoft.com/office/word/2016/wordml/cid" xmlns:w16="http://schemas.microsoft.com/office/word/2018/wordml" xmlns:w16sdtdh="http://schemas.microsoft.com/office/word/2020/wordml/sdtdatahash" xmlns:w16se="http://schemas.microsoft.com/office/word/2015/wordml/symex" xmlns:wpg="http://schemas.microsoft.com/office/word/2010/wordprocessingGroup" xmlns:wpi="http://schemas.microsoft.com/office/word/2010/wordprocessingInk" xmlns:wne="http://schemas.microsoft.com/office/word/2006/wordml" xmlns:wps="http://schemas.microsoft.com/office/word/2010/wordprocessingShape" mc:Ignorable="w14 w15 w16se w16cid w16 w16cex w16sdtdh wp14">
+<w:document xmlns:wpc="http://schemas.microsoft.com/office/word/2010/wordprocessingCanvas" xmlns:cx="http://schemas.microsoft.com/office/drawing/2014/chartex" xmlns:cx1="http://schemas.microsoft.com/office/drawing/2015/9/8/chartex" xmlns:cx2="http://schemas.microsoft.com/office/drawing/2015/10/21/chartex" xmlns:cx3="http://schemas.microsoft.com/office/drawing/2016/5/9/chartex" xmlns:cx4="http://schemas.microsoft.com/office/drawing/2016/5/10/chartex" xmlns:cx5="http://schemas.microsoft.com/office/drawing/2016/5/11/chartex" xmlns:cx6="http://schemas.microsoft.com/office/drawing/2016/5/12/chartex" xmlns:cx7="http://schemas.microsoft.com/office/drawing/2016/5/13/chartex" xmlns:cx8="http://schemas.microsoft.com/office/drawing/2016/5/14/chartex" xmlns:mc="http://schemas.openxmlformats.org/markup-compatibility/2006" xmlns:aink="http://schemas.microsoft.com/office/drawing/2016/ink" xmlns:am3d="http://schemas.microsoft.com/office/drawing/2017/model3d" xmlns:o="urn:schemas-microsoft-com:office:office" xmlns:oel="http://schemas.microsoft.com/office/2019/extlst" xmlns:r="http://schemas.openxmlformats.org/officeDocument/2006/relationships" xmlns:m="http://schemas.openxmlformats.org/officeDocument/2006/math" xmlns:v="urn:schemas-microsoft-com:vml" xmlns:wp14="http://schemas.microsoft.com/office/word/2010/wordprocessingDrawing" xmlns:wp="http://schemas.openxmlformats.org/drawingml/2006/wordprocessingDrawing" xmlns:w10="urn:schemas-microsoft-com:office:word" xmlns:w="http://schemas.openxmlformats.org/wordprocessingml/2006/main" xmlns:w14="http://schemas.microsoft.com/office/word/2010/wordml" xmlns:w15="http://schemas.microsoft.com/office/word/2012/wordml" xmlns:w16cex="http://schemas.microsoft.com/office/word/2018/wordml/cex" xmlns:w16cid="http://schemas.microsoft.com/office/word/2016/wordml/cid" xmlns:w16="http://schemas.microsoft.com/office/word/2018/wordml" xmlns:w16du="http://schemas.microsoft.com/office/word/2023/wordml/word16du" xmlns:w16sdtdh="http://schemas.microsoft.com/office/word/2020/wordml/sdtdatahash" xmlns:w16se="http://schemas.microsoft.com/office/word/2015/wordml/symex" xmlns:wpg="http://schemas.microsoft.com/office/word/2010/wordprocessingGroup" xmlns:wpi="http://schemas.microsoft.com/office/word/2010/wordprocessingInk" xmlns:wne="http://schemas.microsoft.com/office/word/2006/wordml" xmlns:wps="http://schemas.microsoft.com/office/word/2010/wordprocessingShape" mc:Ignorable="w14 w15 w16se w16cid w16 w16cex w16sdtdh wp14">
   <w:body>
     <w:p>
       <w:pPr>
@@ -2162,13 +2162,7 @@
         <w:rPr>
           <w:lang w:val="en-US"/>
         </w:rPr>
-        <w:t>Lab research will be used to further investigate PoC applications created with the workshop strategy, as it can give empirical evidence for how system solutions will perform under specific circumstances (such as in edge-cases).</w:t>
-      </w:r>
-      <w:r>
-        <w:rPr>
-          <w:lang w:val="en-US"/>
-        </w:rPr>
-        <w:t xml:space="preserve"> </w:t>
+        <w:t xml:space="preserve">Lab research will be used to further investigate PoC applications created with the workshop strategy, as it can give empirical evidence for how system solutions will perform under specific circumstances (such as in edge-cases). </w:t>
       </w:r>
     </w:p>
     <w:p>
@@ -3208,7 +3202,7 @@
 </file>
 
 <file path=word/endnotes.xml><?xml version="1.0" encoding="utf-8"?>
-<w:endnotes xmlns:wpc="http://schemas.microsoft.com/office/word/2010/wordprocessingCanvas" xmlns:cx="http://schemas.microsoft.com/office/drawing/2014/chartex" xmlns:cx1="http://schemas.microsoft.com/office/drawing/2015/9/8/chartex" xmlns:cx2="http://schemas.microsoft.com/office/drawing/2015/10/21/chartex" xmlns:cx3="http://schemas.microsoft.com/office/drawing/2016/5/9/chartex" xmlns:cx4="http://schemas.microsoft.com/office/drawing/2016/5/10/chartex" xmlns:cx5="http://schemas.microsoft.com/office/drawing/2016/5/11/chartex" xmlns:cx6="http://schemas.microsoft.com/office/drawing/2016/5/12/chartex" xmlns:cx7="http://schemas.microsoft.com/office/drawing/2016/5/13/chartex" xmlns:cx8="http://schemas.microsoft.com/office/drawing/2016/5/14/chartex" xmlns:mc="http://schemas.openxmlformats.org/markup-compatibility/2006" xmlns:aink="http://schemas.microsoft.com/office/drawing/2016/ink" xmlns:am3d="http://schemas.microsoft.com/office/drawing/2017/model3d" xmlns:o="urn:schemas-microsoft-com:office:office" xmlns:oel="http://schemas.microsoft.com/office/2019/extlst" xmlns:r="http://schemas.openxmlformats.org/officeDocument/2006/relationships" xmlns:m="http://schemas.openxmlformats.org/officeDocument/2006/math" xmlns:v="urn:schemas-microsoft-com:vml" xmlns:wp14="http://schemas.microsoft.com/office/word/2010/wordprocessingDrawing" xmlns:wp="http://schemas.openxmlformats.org/drawingml/2006/wordprocessingDrawing" xmlns:w10="urn:schemas-microsoft-com:office:word" xmlns:w="http://schemas.openxmlformats.org/wordprocessingml/2006/main" xmlns:w14="http://schemas.microsoft.com/office/word/2010/wordml" xmlns:w15="http://schemas.microsoft.com/office/word/2012/wordml" xmlns:w16cex="http://schemas.microsoft.com/office/word/2018/wordml/cex" xmlns:w16cid="http://schemas.microsoft.com/office/word/2016/wordml/cid" xmlns:w16="http://schemas.microsoft.com/office/word/2018/wordml" xmlns:w16sdtdh="http://schemas.microsoft.com/office/word/2020/wordml/sdtdatahash" xmlns:w16se="http://schemas.microsoft.com/office/word/2015/wordml/symex" xmlns:wpg="http://schemas.microsoft.com/office/word/2010/wordprocessingGroup" xmlns:wpi="http://schemas.microsoft.com/office/word/2010/wordprocessingInk" xmlns:wne="http://schemas.microsoft.com/office/word/2006/wordml" xmlns:wps="http://schemas.microsoft.com/office/word/2010/wordprocessingShape" mc:Ignorable="w14 w15 w16se w16cid w16 w16cex w16sdtdh wp14">
+<w:endnotes xmlns:wpc="http://schemas.microsoft.com/office/word/2010/wordprocessingCanvas" xmlns:cx="http://schemas.microsoft.com/office/drawing/2014/chartex" xmlns:cx1="http://schemas.microsoft.com/office/drawing/2015/9/8/chartex" xmlns:cx2="http://schemas.microsoft.com/office/drawing/2015/10/21/chartex" xmlns:cx3="http://schemas.microsoft.com/office/drawing/2016/5/9/chartex" xmlns:cx4="http://schemas.microsoft.com/office/drawing/2016/5/10/chartex" xmlns:cx5="http://schemas.microsoft.com/office/drawing/2016/5/11/chartex" xmlns:cx6="http://schemas.microsoft.com/office/drawing/2016/5/12/chartex" xmlns:cx7="http://schemas.microsoft.com/office/drawing/2016/5/13/chartex" xmlns:cx8="http://schemas.microsoft.com/office/drawing/2016/5/14/chartex" xmlns:mc="http://schemas.openxmlformats.org/markup-compatibility/2006" xmlns:aink="http://schemas.microsoft.com/office/drawing/2016/ink" xmlns:am3d="http://schemas.microsoft.com/office/drawing/2017/model3d" xmlns:o="urn:schemas-microsoft-com:office:office" xmlns:oel="http://schemas.microsoft.com/office/2019/extlst" xmlns:r="http://schemas.openxmlformats.org/officeDocument/2006/relationships" xmlns:m="http://schemas.openxmlformats.org/officeDocument/2006/math" xmlns:v="urn:schemas-microsoft-com:vml" xmlns:wp14="http://schemas.microsoft.com/office/word/2010/wordprocessingDrawing" xmlns:wp="http://schemas.openxmlformats.org/drawingml/2006/wordprocessingDrawing" xmlns:w10="urn:schemas-microsoft-com:office:word" xmlns:w="http://schemas.openxmlformats.org/wordprocessingml/2006/main" xmlns:w14="http://schemas.microsoft.com/office/word/2010/wordml" xmlns:w15="http://schemas.microsoft.com/office/word/2012/wordml" xmlns:w16cex="http://schemas.microsoft.com/office/word/2018/wordml/cex" xmlns:w16cid="http://schemas.microsoft.com/office/word/2016/wordml/cid" xmlns:w16="http://schemas.microsoft.com/office/word/2018/wordml" xmlns:w16du="http://schemas.microsoft.com/office/word/2023/wordml/word16du" xmlns:w16sdtdh="http://schemas.microsoft.com/office/word/2020/wordml/sdtdatahash" xmlns:w16se="http://schemas.microsoft.com/office/word/2015/wordml/symex" xmlns:wpg="http://schemas.microsoft.com/office/word/2010/wordprocessingGroup" xmlns:wpi="http://schemas.microsoft.com/office/word/2010/wordprocessingInk" xmlns:wne="http://schemas.microsoft.com/office/word/2006/wordml" xmlns:wps="http://schemas.microsoft.com/office/word/2010/wordprocessingShape" mc:Ignorable="w14 w15 w16se w16cid w16 w16cex w16sdtdh wp14">
   <w:endnote w:type="separator" w:id="-1">
     <w:p>
       <w:pPr>
@@ -3233,7 +3227,7 @@
 </file>
 
 <file path=word/footnotes.xml><?xml version="1.0" encoding="utf-8"?>
-<w:footnotes xmlns:wpc="http://schemas.microsoft.com/office/word/2010/wordprocessingCanvas" xmlns:cx="http://schemas.microsoft.com/office/drawing/2014/chartex" xmlns:cx1="http://schemas.microsoft.com/office/drawing/2015/9/8/chartex" xmlns:cx2="http://schemas.microsoft.com/office/drawing/2015/10/21/chartex" xmlns:cx3="http://schemas.microsoft.com/office/drawing/2016/5/9/chartex" xmlns:cx4="http://schemas.microsoft.com/office/drawing/2016/5/10/chartex" xmlns:cx5="http://schemas.microsoft.com/office/drawing/2016/5/11/chartex" xmlns:cx6="http://schemas.microsoft.com/office/drawing/2016/5/12/chartex" xmlns:cx7="http://schemas.microsoft.com/office/drawing/2016/5/13/chartex" xmlns:cx8="http://schemas.microsoft.com/office/drawing/2016/5/14/chartex" xmlns:mc="http://schemas.openxmlformats.org/markup-compatibility/2006" xmlns:aink="http://schemas.microsoft.com/office/drawing/2016/ink" xmlns:am3d="http://schemas.microsoft.com/office/drawing/2017/model3d" xmlns:o="urn:schemas-microsoft-com:office:office" xmlns:oel="http://schemas.microsoft.com/office/2019/extlst" xmlns:r="http://schemas.openxmlformats.org/officeDocument/2006/relationships" xmlns:m="http://schemas.openxmlformats.org/officeDocument/2006/math" xmlns:v="urn:schemas-microsoft-com:vml" xmlns:wp14="http://schemas.microsoft.com/office/word/2010/wordprocessingDrawing" xmlns:wp="http://schemas.openxmlformats.org/drawingml/2006/wordprocessingDrawing" xmlns:w10="urn:schemas-microsoft-com:office:word" xmlns:w="http://schemas.openxmlformats.org/wordprocessingml/2006/main" xmlns:w14="http://schemas.microsoft.com/office/word/2010/wordml" xmlns:w15="http://schemas.microsoft.com/office/word/2012/wordml" xmlns:w16cex="http://schemas.microsoft.com/office/word/2018/wordml/cex" xmlns:w16cid="http://schemas.microsoft.com/office/word/2016/wordml/cid" xmlns:w16="http://schemas.microsoft.com/office/word/2018/wordml" xmlns:w16sdtdh="http://schemas.microsoft.com/office/word/2020/wordml/sdtdatahash" xmlns:w16se="http://schemas.microsoft.com/office/word/2015/wordml/symex" xmlns:wpg="http://schemas.microsoft.com/office/word/2010/wordprocessingGroup" xmlns:wpi="http://schemas.microsoft.com/office/word/2010/wordprocessingInk" xmlns:wne="http://schemas.microsoft.com/office/word/2006/wordml" xmlns:wps="http://schemas.microsoft.com/office/word/2010/wordprocessingShape" mc:Ignorable="w14 w15 w16se w16cid w16 w16cex w16sdtdh wp14">
+<w:footnotes xmlns:wpc="http://schemas.microsoft.com/office/word/2010/wordprocessingCanvas" xmlns:cx="http://schemas.microsoft.com/office/drawing/2014/chartex" xmlns:cx1="http://schemas.microsoft.com/office/drawing/2015/9/8/chartex" xmlns:cx2="http://schemas.microsoft.com/office/drawing/2015/10/21/chartex" xmlns:cx3="http://schemas.microsoft.com/office/drawing/2016/5/9/chartex" xmlns:cx4="http://schemas.microsoft.com/office/drawing/2016/5/10/chartex" xmlns:cx5="http://schemas.microsoft.com/office/drawing/2016/5/11/chartex" xmlns:cx6="http://schemas.microsoft.com/office/drawing/2016/5/12/chartex" xmlns:cx7="http://schemas.microsoft.com/office/drawing/2016/5/13/chartex" xmlns:cx8="http://schemas.microsoft.com/office/drawing/2016/5/14/chartex" xmlns:mc="http://schemas.openxmlformats.org/markup-compatibility/2006" xmlns:aink="http://schemas.microsoft.com/office/drawing/2016/ink" xmlns:am3d="http://schemas.microsoft.com/office/drawing/2017/model3d" xmlns:o="urn:schemas-microsoft-com:office:office" xmlns:oel="http://schemas.microsoft.com/office/2019/extlst" xmlns:r="http://schemas.openxmlformats.org/officeDocument/2006/relationships" xmlns:m="http://schemas.openxmlformats.org/officeDocument/2006/math" xmlns:v="urn:schemas-microsoft-com:vml" xmlns:wp14="http://schemas.microsoft.com/office/word/2010/wordprocessingDrawing" xmlns:wp="http://schemas.openxmlformats.org/drawingml/2006/wordprocessingDrawing" xmlns:w10="urn:schemas-microsoft-com:office:word" xmlns:w="http://schemas.openxmlformats.org/wordprocessingml/2006/main" xmlns:w14="http://schemas.microsoft.com/office/word/2010/wordml" xmlns:w15="http://schemas.microsoft.com/office/word/2012/wordml" xmlns:w16cex="http://schemas.microsoft.com/office/word/2018/wordml/cex" xmlns:w16cid="http://schemas.microsoft.com/office/word/2016/wordml/cid" xmlns:w16="http://schemas.microsoft.com/office/word/2018/wordml" xmlns:w16du="http://schemas.microsoft.com/office/word/2023/wordml/word16du" xmlns:w16sdtdh="http://schemas.microsoft.com/office/word/2020/wordml/sdtdatahash" xmlns:w16se="http://schemas.microsoft.com/office/word/2015/wordml/symex" xmlns:wpg="http://schemas.microsoft.com/office/word/2010/wordprocessingGroup" xmlns:wpi="http://schemas.microsoft.com/office/word/2010/wordprocessingInk" xmlns:wne="http://schemas.microsoft.com/office/word/2006/wordml" xmlns:wps="http://schemas.microsoft.com/office/word/2010/wordprocessingShape" mc:Ignorable="w14 w15 w16se w16cid w16 w16cex w16sdtdh wp14">
   <w:footnote w:type="separator" w:id="-1">
     <w:p>
       <w:pPr>
@@ -3258,7 +3252,7 @@
 </file>
 
 <file path=word/numbering.xml><?xml version="1.0" encoding="utf-8"?>
-<w:numbering xmlns:wpc="http://schemas.microsoft.com/office/word/2010/wordprocessingCanvas" xmlns:cx="http://schemas.microsoft.com/office/drawing/2014/chartex" xmlns:cx1="http://schemas.microsoft.com/office/drawing/2015/9/8/chartex" xmlns:cx2="http://schemas.microsoft.com/office/drawing/2015/10/21/chartex" xmlns:cx3="http://schemas.microsoft.com/office/drawing/2016/5/9/chartex" xmlns:cx4="http://schemas.microsoft.com/office/drawing/2016/5/10/chartex" xmlns:cx5="http://schemas.microsoft.com/office/drawing/2016/5/11/chartex" xmlns:cx6="http://schemas.microsoft.com/office/drawing/2016/5/12/chartex" xmlns:cx7="http://schemas.microsoft.com/office/drawing/2016/5/13/chartex" xmlns:cx8="http://schemas.microsoft.com/office/drawing/2016/5/14/chartex" xmlns:mc="http://schemas.openxmlformats.org/markup-compatibility/2006" xmlns:aink="http://schemas.microsoft.com/office/drawing/2016/ink" xmlns:am3d="http://schemas.microsoft.com/office/drawing/2017/model3d" xmlns:o="urn:schemas-microsoft-com:office:office" xmlns:oel="http://schemas.microsoft.com/office/2019/extlst" xmlns:r="http://schemas.openxmlformats.org/officeDocument/2006/relationships" xmlns:m="http://schemas.openxmlformats.org/officeDocument/2006/math" xmlns:v="urn:schemas-microsoft-com:vml" xmlns:wp14="http://schemas.microsoft.com/office/word/2010/wordprocessingDrawing" xmlns:wp="http://schemas.openxmlformats.org/drawingml/2006/wordprocessingDrawing" xmlns:w10="urn:schemas-microsoft-com:office:word" xmlns:w="http://schemas.openxmlformats.org/wordprocessingml/2006/main" xmlns:w14="http://schemas.microsoft.com/office/word/2010/wordml" xmlns:w15="http://schemas.microsoft.com/office/word/2012/wordml" xmlns:w16cex="http://schemas.microsoft.com/office/word/2018/wordml/cex" xmlns:w16cid="http://schemas.microsoft.com/office/word/2016/wordml/cid" xmlns:w16="http://schemas.microsoft.com/office/word/2018/wordml" xmlns:w16sdtdh="http://schemas.microsoft.com/office/word/2020/wordml/sdtdatahash" xmlns:w16se="http://schemas.microsoft.com/office/word/2015/wordml/symex" xmlns:wpg="http://schemas.microsoft.com/office/word/2010/wordprocessingGroup" xmlns:wpi="http://schemas.microsoft.com/office/word/2010/wordprocessingInk" xmlns:wne="http://schemas.microsoft.com/office/word/2006/wordml" xmlns:wps="http://schemas.microsoft.com/office/word/2010/wordprocessingShape" mc:Ignorable="w14 w15 w16se w16cid w16 w16cex w16sdtdh wp14">
+<w:numbering xmlns:wpc="http://schemas.microsoft.com/office/word/2010/wordprocessingCanvas" xmlns:cx="http://schemas.microsoft.com/office/drawing/2014/chartex" xmlns:cx1="http://schemas.microsoft.com/office/drawing/2015/9/8/chartex" xmlns:cx2="http://schemas.microsoft.com/office/drawing/2015/10/21/chartex" xmlns:cx3="http://schemas.microsoft.com/office/drawing/2016/5/9/chartex" xmlns:cx4="http://schemas.microsoft.com/office/drawing/2016/5/10/chartex" xmlns:cx5="http://schemas.microsoft.com/office/drawing/2016/5/11/chartex" xmlns:cx6="http://schemas.microsoft.com/office/drawing/2016/5/12/chartex" xmlns:cx7="http://schemas.microsoft.com/office/drawing/2016/5/13/chartex" xmlns:cx8="http://schemas.microsoft.com/office/drawing/2016/5/14/chartex" xmlns:mc="http://schemas.openxmlformats.org/markup-compatibility/2006" xmlns:aink="http://schemas.microsoft.com/office/drawing/2016/ink" xmlns:am3d="http://schemas.microsoft.com/office/drawing/2017/model3d" xmlns:o="urn:schemas-microsoft-com:office:office" xmlns:oel="http://schemas.microsoft.com/office/2019/extlst" xmlns:r="http://schemas.openxmlformats.org/officeDocument/2006/relationships" xmlns:m="http://schemas.openxmlformats.org/officeDocument/2006/math" xmlns:v="urn:schemas-microsoft-com:vml" xmlns:wp14="http://schemas.microsoft.com/office/word/2010/wordprocessingDrawing" xmlns:wp="http://schemas.openxmlformats.org/drawingml/2006/wordprocessingDrawing" xmlns:w10="urn:schemas-microsoft-com:office:word" xmlns:w="http://schemas.openxmlformats.org/wordprocessingml/2006/main" xmlns:w14="http://schemas.microsoft.com/office/word/2010/wordml" xmlns:w15="http://schemas.microsoft.com/office/word/2012/wordml" xmlns:w16cex="http://schemas.microsoft.com/office/word/2018/wordml/cex" xmlns:w16cid="http://schemas.microsoft.com/office/word/2016/wordml/cid" xmlns:w16="http://schemas.microsoft.com/office/word/2018/wordml" xmlns:w16du="http://schemas.microsoft.com/office/word/2023/wordml/word16du" xmlns:w16sdtdh="http://schemas.microsoft.com/office/word/2020/wordml/sdtdatahash" xmlns:w16se="http://schemas.microsoft.com/office/word/2015/wordml/symex" xmlns:wpg="http://schemas.microsoft.com/office/word/2010/wordprocessingGroup" xmlns:wpi="http://schemas.microsoft.com/office/word/2010/wordprocessingInk" xmlns:wne="http://schemas.microsoft.com/office/word/2006/wordml" xmlns:wps="http://schemas.microsoft.com/office/word/2010/wordprocessingShape" mc:Ignorable="w14 w15 w16se w16cid w16 w16cex w16sdtdh wp14">
   <w:abstractNum w:abstractNumId="0" w15:restartNumberingAfterBreak="0">
     <w:nsid w:val="6A6C0800"/>
     <w:multiLevelType w:val="hybridMultilevel"/>
@@ -4090,6 +4084,56 @@
       <w:lang w:val="en-NL"/>
     </w:rPr>
   </w:style>
+  <w:style w:type="paragraph" w:styleId="Header">
+    <w:name w:val="header"/>
+    <w:basedOn w:val="Normal"/>
+    <w:link w:val="HeaderChar"/>
+    <w:uiPriority w:val="99"/>
+    <w:unhideWhenUsed/>
+    <w:rsid w:val="001C4DF9"/>
+    <w:pPr>
+      <w:tabs>
+        <w:tab w:val="center" w:pos="4513"/>
+        <w:tab w:val="right" w:pos="9026"/>
+      </w:tabs>
+      <w:spacing w:after="0" w:line="240" w:lineRule="auto"/>
+    </w:pPr>
+  </w:style>
+  <w:style w:type="character" w:customStyle="1" w:styleId="HeaderChar">
+    <w:name w:val="Header Char"/>
+    <w:basedOn w:val="DefaultParagraphFont"/>
+    <w:link w:val="Header"/>
+    <w:uiPriority w:val="99"/>
+    <w:rsid w:val="001C4DF9"/>
+    <w:rPr>
+      <w:lang w:val="en-NL"/>
+    </w:rPr>
+  </w:style>
+  <w:style w:type="paragraph" w:styleId="Footer">
+    <w:name w:val="footer"/>
+    <w:basedOn w:val="Normal"/>
+    <w:link w:val="FooterChar"/>
+    <w:uiPriority w:val="99"/>
+    <w:unhideWhenUsed/>
+    <w:rsid w:val="001C4DF9"/>
+    <w:pPr>
+      <w:tabs>
+        <w:tab w:val="center" w:pos="4513"/>
+        <w:tab w:val="right" w:pos="9026"/>
+      </w:tabs>
+      <w:spacing w:after="0" w:line="240" w:lineRule="auto"/>
+    </w:pPr>
+  </w:style>
+  <w:style w:type="character" w:customStyle="1" w:styleId="FooterChar">
+    <w:name w:val="Footer Char"/>
+    <w:basedOn w:val="DefaultParagraphFont"/>
+    <w:link w:val="Footer"/>
+    <w:uiPriority w:val="99"/>
+    <w:rsid w:val="001C4DF9"/>
+    <w:rPr>
+      <w:lang w:val="en-NL"/>
+    </w:rPr>
+  </w:style>
 </w:styles>
 </file>
 

</xml_diff>